<commit_message>
Working on the final part of the review
</commit_message>
<xml_diff>
--- a/Tables/mean_table_reint.docx
+++ b/Tables/mean_table_reint.docx
@@ -15,11 +15,12 @@
       </w:tblPr>
       <w:tblGrid>
         <w:gridCol w:w="3416"/>
-        <w:gridCol w:w="340"/>
-        <w:gridCol w:w="450"/>
+        <w:gridCol w:w="323"/>
+        <w:gridCol w:w="425"/>
+        <w:gridCol w:w="743"/>
         <w:gridCol w:w="785"/>
-        <w:gridCol w:w="725"/>
-        <w:gridCol w:w="1184"/>
+        <w:gridCol w:w="678"/>
+        <w:gridCol w:w="891"/>
       </w:tblGrid>
       <w:tr>
         <w:trPr>
@@ -117,6 +118,29 @@
                 <w:rFonts w:ascii="Calibri" w:hAnsi="Calibri"/>
                 <w:sz w:val="20"/>
               </w:rPr>
+              <w:t>Median</w:t>
+            </w:r>
+          </w:p>
+        </w:tc>
+        <w:tc>
+          <w:tcPr>
+            <w:tcW w:w="0" w:type="auto"/>
+            <w:tcBorders>
+              <w:top w:val="single" w:sz="16" w:space="0" w:color="D3D3D3"/>
+              <w:bottom w:val="single" w:sz="16" w:space="0" w:color="D3D3D3"/>
+            </w:tcBorders>
+          </w:tcPr>
+          <w:p>
+            <w:pPr>
+              <w:keepNext/>
+              <w:spacing w:after="60"/>
+              <w:jc w:val="right"/>
+            </w:pPr>
+            <w:r>
+              <w:rPr>
+                <w:rFonts w:ascii="Calibri" w:hAnsi="Calibri"/>
+                <w:sz w:val="20"/>
+              </w:rPr>
               <w:t>Average</w:t>
             </w:r>
           </w:p>
@@ -177,7 +201,7 @@
         <w:tc>
           <w:tcPr>
             <w:tcW w:w="0" w:type="auto"/>
-            <w:gridSpan w:val="6"/>
+            <w:gridSpan w:val="7"/>
             <w:tcBorders>
               <w:top w:val="single" w:sz="16" w:space="0" w:color="D3D3D3"/>
               <w:left w:val="single" w:sz="0" w:space="0" w:color="D3D3D3"/>
@@ -247,17 +271,11 @@
               <w:keepNext/>
               <w:spacing w:after="60"/>
               <w:jc w:val="right"/>
-              <w:rPr>
-                <w:rFonts w:ascii="Times New Roman" w:hAnsi="Times New Roman" w:cs="Times New Roman"/>
-                <w:sz w:val="22"/>
-                <w:szCs w:val="22"/>
-              </w:rPr>
-            </w:pPr>
-            <w:r>
-              <w:rPr>
-                <w:rFonts w:ascii="Times New Roman" w:hAnsi="Times New Roman" w:cs="Times New Roman"/>
-                <w:sz w:val="22"/>
-                <w:szCs w:val="22"/>
+            </w:pPr>
+            <w:r>
+              <w:rPr>
+                <w:rFonts w:ascii="Calibri" w:hAnsi="Calibri"/>
+                <w:sz w:val="20"/>
               </w:rPr>
               <w:t>46</w:t>
             </w:r>
@@ -278,17 +296,11 @@
               <w:keepNext/>
               <w:spacing w:after="60"/>
               <w:jc w:val="right"/>
-              <w:rPr>
-                <w:rFonts w:ascii="Times New Roman" w:hAnsi="Times New Roman" w:cs="Times New Roman"/>
-                <w:sz w:val="22"/>
-                <w:szCs w:val="22"/>
-              </w:rPr>
-            </w:pPr>
-            <w:r>
-              <w:rPr>
-                <w:rFonts w:ascii="Times New Roman" w:hAnsi="Times New Roman" w:cs="Times New Roman"/>
-                <w:sz w:val="22"/>
-                <w:szCs w:val="22"/>
+            </w:pPr>
+            <w:r>
+              <w:rPr>
+                <w:rFonts w:ascii="Calibri" w:hAnsi="Calibri"/>
+                <w:sz w:val="20"/>
               </w:rPr>
               <w:t>205</w:t>
             </w:r>
@@ -309,17 +321,36 @@
               <w:keepNext/>
               <w:spacing w:after="60"/>
               <w:jc w:val="right"/>
-              <w:rPr>
-                <w:rFonts w:ascii="Times New Roman" w:hAnsi="Times New Roman" w:cs="Times New Roman"/>
-                <w:sz w:val="22"/>
-                <w:szCs w:val="22"/>
-              </w:rPr>
-            </w:pPr>
-            <w:r>
-              <w:rPr>
-                <w:rFonts w:ascii="Times New Roman" w:hAnsi="Times New Roman" w:cs="Times New Roman"/>
-                <w:sz w:val="22"/>
-                <w:szCs w:val="22"/>
+            </w:pPr>
+            <w:r>
+              <w:rPr>
+                <w:rFonts w:ascii="Calibri" w:hAnsi="Calibri"/>
+                <w:sz w:val="20"/>
+              </w:rPr>
+              <w:t>29.00</w:t>
+            </w:r>
+          </w:p>
+        </w:tc>
+        <w:tc>
+          <w:tcPr>
+            <w:tcW w:w="0" w:type="auto"/>
+            <w:tcBorders>
+              <w:top w:val="single" w:sz="0" w:space="0" w:color="D3D3D3"/>
+              <w:left w:val="single" w:sz="0" w:space="0" w:color="D3D3D3"/>
+              <w:bottom w:val="single" w:sz="0" w:space="0" w:color="D3D3D3"/>
+              <w:right w:val="single" w:sz="0" w:space="0" w:color="D3D3D3"/>
+            </w:tcBorders>
+          </w:tcPr>
+          <w:p>
+            <w:pPr>
+              <w:keepNext/>
+              <w:spacing w:after="60"/>
+              <w:jc w:val="right"/>
+            </w:pPr>
+            <w:r>
+              <w:rPr>
+                <w:rFonts w:ascii="Calibri" w:hAnsi="Calibri"/>
+                <w:sz w:val="20"/>
               </w:rPr>
               <w:t>58.00</w:t>
             </w:r>
@@ -340,17 +371,11 @@
               <w:keepNext/>
               <w:spacing w:after="60"/>
               <w:jc w:val="right"/>
-              <w:rPr>
-                <w:rFonts w:ascii="Times New Roman" w:hAnsi="Times New Roman" w:cs="Times New Roman"/>
-                <w:sz w:val="22"/>
-                <w:szCs w:val="22"/>
-              </w:rPr>
-            </w:pPr>
-            <w:r>
-              <w:rPr>
-                <w:rFonts w:ascii="Times New Roman" w:hAnsi="Times New Roman" w:cs="Times New Roman"/>
-                <w:sz w:val="22"/>
-                <w:szCs w:val="22"/>
+            </w:pPr>
+            <w:r>
+              <w:rPr>
+                <w:rFonts w:ascii="Calibri" w:hAnsi="Calibri"/>
+                <w:sz w:val="20"/>
               </w:rPr>
               <w:t>60.80</w:t>
             </w:r>
@@ -371,17 +396,11 @@
               <w:keepNext/>
               <w:spacing w:after="60"/>
               <w:jc w:val="right"/>
-              <w:rPr>
-                <w:rFonts w:ascii="Times New Roman" w:hAnsi="Times New Roman" w:cs="Times New Roman"/>
-                <w:sz w:val="22"/>
-                <w:szCs w:val="22"/>
-              </w:rPr>
-            </w:pPr>
-            <w:r>
-              <w:rPr>
-                <w:rFonts w:ascii="Times New Roman" w:hAnsi="Times New Roman" w:cs="Times New Roman"/>
-                <w:sz w:val="22"/>
-                <w:szCs w:val="22"/>
+            </w:pPr>
+            <w:r>
+              <w:rPr>
+                <w:rFonts w:ascii="Calibri" w:hAnsi="Calibri"/>
+                <w:sz w:val="20"/>
               </w:rPr>
               <w:t>7-315</w:t>
             </w:r>
@@ -432,17 +451,11 @@
               <w:keepNext/>
               <w:spacing w:after="60"/>
               <w:jc w:val="right"/>
-              <w:rPr>
-                <w:rFonts w:ascii="Times New Roman" w:hAnsi="Times New Roman" w:cs="Times New Roman"/>
-                <w:sz w:val="22"/>
-                <w:szCs w:val="22"/>
-              </w:rPr>
-            </w:pPr>
-            <w:r>
-              <w:rPr>
-                <w:rFonts w:ascii="Times New Roman" w:hAnsi="Times New Roman" w:cs="Times New Roman"/>
-                <w:sz w:val="22"/>
-                <w:szCs w:val="22"/>
+            </w:pPr>
+            <w:r>
+              <w:rPr>
+                <w:rFonts w:ascii="Calibri" w:hAnsi="Calibri"/>
+                <w:sz w:val="20"/>
               </w:rPr>
               <w:t>46</w:t>
             </w:r>
@@ -463,17 +476,11 @@
               <w:keepNext/>
               <w:spacing w:after="60"/>
               <w:jc w:val="right"/>
-              <w:rPr>
-                <w:rFonts w:ascii="Times New Roman" w:hAnsi="Times New Roman" w:cs="Times New Roman"/>
-                <w:sz w:val="22"/>
-                <w:szCs w:val="22"/>
-              </w:rPr>
-            </w:pPr>
-            <w:r>
-              <w:rPr>
-                <w:rFonts w:ascii="Times New Roman" w:hAnsi="Times New Roman" w:cs="Times New Roman"/>
-                <w:sz w:val="22"/>
-                <w:szCs w:val="22"/>
+            </w:pPr>
+            <w:r>
+              <w:rPr>
+                <w:rFonts w:ascii="Calibri" w:hAnsi="Calibri"/>
+                <w:sz w:val="20"/>
               </w:rPr>
               <w:t>205</w:t>
             </w:r>
@@ -494,17 +501,36 @@
               <w:keepNext/>
               <w:spacing w:after="60"/>
               <w:jc w:val="right"/>
-              <w:rPr>
-                <w:rFonts w:ascii="Times New Roman" w:hAnsi="Times New Roman" w:cs="Times New Roman"/>
-                <w:sz w:val="22"/>
-                <w:szCs w:val="22"/>
-              </w:rPr>
-            </w:pPr>
-            <w:r>
-              <w:rPr>
-                <w:rFonts w:ascii="Times New Roman" w:hAnsi="Times New Roman" w:cs="Times New Roman"/>
-                <w:sz w:val="22"/>
-                <w:szCs w:val="22"/>
+            </w:pPr>
+            <w:r>
+              <w:rPr>
+                <w:rFonts w:ascii="Calibri" w:hAnsi="Calibri"/>
+                <w:sz w:val="20"/>
+              </w:rPr>
+              <w:t>30.00</w:t>
+            </w:r>
+          </w:p>
+        </w:tc>
+        <w:tc>
+          <w:tcPr>
+            <w:tcW w:w="0" w:type="auto"/>
+            <w:tcBorders>
+              <w:top w:val="single" w:sz="0" w:space="0" w:color="D3D3D3"/>
+              <w:left w:val="single" w:sz="0" w:space="0" w:color="D3D3D3"/>
+              <w:bottom w:val="single" w:sz="0" w:space="0" w:color="D3D3D3"/>
+              <w:right w:val="single" w:sz="0" w:space="0" w:color="D3D3D3"/>
+            </w:tcBorders>
+          </w:tcPr>
+          <w:p>
+            <w:pPr>
+              <w:keepNext/>
+              <w:spacing w:after="60"/>
+              <w:jc w:val="right"/>
+            </w:pPr>
+            <w:r>
+              <w:rPr>
+                <w:rFonts w:ascii="Calibri" w:hAnsi="Calibri"/>
+                <w:sz w:val="20"/>
               </w:rPr>
               <w:t>54.00</w:t>
             </w:r>
@@ -525,17 +551,11 @@
               <w:keepNext/>
               <w:spacing w:after="60"/>
               <w:jc w:val="right"/>
-              <w:rPr>
-                <w:rFonts w:ascii="Times New Roman" w:hAnsi="Times New Roman" w:cs="Times New Roman"/>
-                <w:sz w:val="22"/>
-                <w:szCs w:val="22"/>
-              </w:rPr>
-            </w:pPr>
-            <w:r>
-              <w:rPr>
-                <w:rFonts w:ascii="Times New Roman" w:hAnsi="Times New Roman" w:cs="Times New Roman"/>
-                <w:sz w:val="22"/>
-                <w:szCs w:val="22"/>
+            </w:pPr>
+            <w:r>
+              <w:rPr>
+                <w:rFonts w:ascii="Calibri" w:hAnsi="Calibri"/>
+                <w:sz w:val="20"/>
               </w:rPr>
               <w:t>60.20</w:t>
             </w:r>
@@ -556,17 +576,11 @@
               <w:keepNext/>
               <w:spacing w:after="60"/>
               <w:jc w:val="right"/>
-              <w:rPr>
-                <w:rFonts w:ascii="Times New Roman" w:hAnsi="Times New Roman" w:cs="Times New Roman"/>
-                <w:sz w:val="22"/>
-                <w:szCs w:val="22"/>
-              </w:rPr>
-            </w:pPr>
-            <w:r>
-              <w:rPr>
-                <w:rFonts w:ascii="Times New Roman" w:hAnsi="Times New Roman" w:cs="Times New Roman"/>
-                <w:sz w:val="22"/>
-                <w:szCs w:val="22"/>
+            </w:pPr>
+            <w:r>
+              <w:rPr>
+                <w:rFonts w:ascii="Calibri" w:hAnsi="Calibri"/>
+                <w:sz w:val="20"/>
               </w:rPr>
               <w:t>9-316</w:t>
             </w:r>
@@ -617,17 +631,11 @@
               <w:keepNext/>
               <w:spacing w:after="60"/>
               <w:jc w:val="right"/>
-              <w:rPr>
-                <w:rFonts w:ascii="Times New Roman" w:hAnsi="Times New Roman" w:cs="Times New Roman"/>
-                <w:sz w:val="22"/>
-                <w:szCs w:val="22"/>
-              </w:rPr>
-            </w:pPr>
-            <w:r>
-              <w:rPr>
-                <w:rFonts w:ascii="Times New Roman" w:hAnsi="Times New Roman" w:cs="Times New Roman"/>
-                <w:sz w:val="22"/>
-                <w:szCs w:val="22"/>
+            </w:pPr>
+            <w:r>
+              <w:rPr>
+                <w:rFonts w:ascii="Calibri" w:hAnsi="Calibri"/>
+                <w:sz w:val="20"/>
               </w:rPr>
               <w:t>46</w:t>
             </w:r>
@@ -648,17 +656,11 @@
               <w:keepNext/>
               <w:spacing w:after="60"/>
               <w:jc w:val="right"/>
-              <w:rPr>
-                <w:rFonts w:ascii="Times New Roman" w:hAnsi="Times New Roman" w:cs="Times New Roman"/>
-                <w:sz w:val="22"/>
-                <w:szCs w:val="22"/>
-              </w:rPr>
-            </w:pPr>
-            <w:r>
-              <w:rPr>
-                <w:rFonts w:ascii="Times New Roman" w:hAnsi="Times New Roman" w:cs="Times New Roman"/>
-                <w:sz w:val="22"/>
-                <w:szCs w:val="22"/>
+            </w:pPr>
+            <w:r>
+              <w:rPr>
+                <w:rFonts w:ascii="Calibri" w:hAnsi="Calibri"/>
+                <w:sz w:val="20"/>
               </w:rPr>
               <w:t>205</w:t>
             </w:r>
@@ -679,17 +681,36 @@
               <w:keepNext/>
               <w:spacing w:after="60"/>
               <w:jc w:val="right"/>
-              <w:rPr>
-                <w:rFonts w:ascii="Times New Roman" w:hAnsi="Times New Roman" w:cs="Times New Roman"/>
-                <w:sz w:val="22"/>
-                <w:szCs w:val="22"/>
-              </w:rPr>
-            </w:pPr>
-            <w:r>
-              <w:rPr>
-                <w:rFonts w:ascii="Times New Roman" w:hAnsi="Times New Roman" w:cs="Times New Roman"/>
-                <w:sz w:val="22"/>
-                <w:szCs w:val="22"/>
+            </w:pPr>
+            <w:r>
+              <w:rPr>
+                <w:rFonts w:ascii="Calibri" w:hAnsi="Calibri"/>
+                <w:sz w:val="20"/>
+              </w:rPr>
+              <w:t>60.00</w:t>
+            </w:r>
+          </w:p>
+        </w:tc>
+        <w:tc>
+          <w:tcPr>
+            <w:tcW w:w="0" w:type="auto"/>
+            <w:tcBorders>
+              <w:top w:val="single" w:sz="0" w:space="0" w:color="D3D3D3"/>
+              <w:left w:val="single" w:sz="0" w:space="0" w:color="D3D3D3"/>
+              <w:bottom w:val="single" w:sz="0" w:space="0" w:color="D3D3D3"/>
+              <w:right w:val="single" w:sz="0" w:space="0" w:color="D3D3D3"/>
+            </w:tcBorders>
+          </w:tcPr>
+          <w:p>
+            <w:pPr>
+              <w:keepNext/>
+              <w:spacing w:after="60"/>
+              <w:jc w:val="right"/>
+            </w:pPr>
+            <w:r>
+              <w:rPr>
+                <w:rFonts w:ascii="Calibri" w:hAnsi="Calibri"/>
+                <w:sz w:val="20"/>
               </w:rPr>
               <w:t>118.00</w:t>
             </w:r>
@@ -710,17 +731,11 @@
               <w:keepNext/>
               <w:spacing w:after="60"/>
               <w:jc w:val="right"/>
-              <w:rPr>
-                <w:rFonts w:ascii="Times New Roman" w:hAnsi="Times New Roman" w:cs="Times New Roman"/>
-                <w:sz w:val="22"/>
-                <w:szCs w:val="22"/>
-              </w:rPr>
-            </w:pPr>
-            <w:r>
-              <w:rPr>
-                <w:rFonts w:ascii="Times New Roman" w:hAnsi="Times New Roman" w:cs="Times New Roman"/>
-                <w:sz w:val="22"/>
-                <w:szCs w:val="22"/>
+            </w:pPr>
+            <w:r>
+              <w:rPr>
+                <w:rFonts w:ascii="Calibri" w:hAnsi="Calibri"/>
+                <w:sz w:val="20"/>
               </w:rPr>
               <w:t>127.20</w:t>
             </w:r>
@@ -741,17 +756,11 @@
               <w:keepNext/>
               <w:spacing w:after="60"/>
               <w:jc w:val="right"/>
-              <w:rPr>
-                <w:rFonts w:ascii="Times New Roman" w:hAnsi="Times New Roman" w:cs="Times New Roman"/>
-                <w:sz w:val="22"/>
-                <w:szCs w:val="22"/>
-              </w:rPr>
-            </w:pPr>
-            <w:r>
-              <w:rPr>
-                <w:rFonts w:ascii="Times New Roman" w:hAnsi="Times New Roman" w:cs="Times New Roman"/>
-                <w:sz w:val="22"/>
-                <w:szCs w:val="22"/>
+            </w:pPr>
+            <w:r>
+              <w:rPr>
+                <w:rFonts w:ascii="Calibri" w:hAnsi="Calibri"/>
+                <w:sz w:val="20"/>
               </w:rPr>
               <w:t>16-631</w:t>
             </w:r>
@@ -802,17 +811,11 @@
               <w:keepNext/>
               <w:spacing w:after="60"/>
               <w:jc w:val="right"/>
-              <w:rPr>
-                <w:rFonts w:ascii="Times New Roman" w:hAnsi="Times New Roman" w:cs="Times New Roman"/>
-                <w:sz w:val="22"/>
-                <w:szCs w:val="22"/>
-              </w:rPr>
-            </w:pPr>
-            <w:r>
-              <w:rPr>
-                <w:rFonts w:ascii="Times New Roman" w:hAnsi="Times New Roman" w:cs="Times New Roman"/>
-                <w:sz w:val="22"/>
-                <w:szCs w:val="22"/>
+            </w:pPr>
+            <w:r>
+              <w:rPr>
+                <w:rFonts w:ascii="Calibri" w:hAnsi="Calibri"/>
+                <w:sz w:val="20"/>
               </w:rPr>
               <w:t>46</w:t>
             </w:r>
@@ -833,17 +836,11 @@
               <w:keepNext/>
               <w:spacing w:after="60"/>
               <w:jc w:val="right"/>
-              <w:rPr>
-                <w:rFonts w:ascii="Times New Roman" w:hAnsi="Times New Roman" w:cs="Times New Roman"/>
-                <w:sz w:val="22"/>
-                <w:szCs w:val="22"/>
-              </w:rPr>
-            </w:pPr>
-            <w:r>
-              <w:rPr>
-                <w:rFonts w:ascii="Times New Roman" w:hAnsi="Times New Roman" w:cs="Times New Roman"/>
-                <w:sz w:val="22"/>
-                <w:szCs w:val="22"/>
+            </w:pPr>
+            <w:r>
+              <w:rPr>
+                <w:rFonts w:ascii="Calibri" w:hAnsi="Calibri"/>
+                <w:sz w:val="20"/>
               </w:rPr>
               <w:t>205</w:t>
             </w:r>
@@ -864,17 +861,36 @@
               <w:keepNext/>
               <w:spacing w:after="60"/>
               <w:jc w:val="right"/>
-              <w:rPr>
-                <w:rFonts w:ascii="Times New Roman" w:hAnsi="Times New Roman" w:cs="Times New Roman"/>
-                <w:sz w:val="22"/>
-                <w:szCs w:val="22"/>
-              </w:rPr>
-            </w:pPr>
-            <w:r>
-              <w:rPr>
-                <w:rFonts w:ascii="Times New Roman" w:hAnsi="Times New Roman" w:cs="Times New Roman"/>
-                <w:sz w:val="22"/>
-                <w:szCs w:val="22"/>
+            </w:pPr>
+            <w:r>
+              <w:rPr>
+                <w:rFonts w:ascii="Calibri" w:hAnsi="Calibri"/>
+                <w:sz w:val="20"/>
+              </w:rPr>
+              <w:t>19.00</w:t>
+            </w:r>
+          </w:p>
+        </w:tc>
+        <w:tc>
+          <w:tcPr>
+            <w:tcW w:w="0" w:type="auto"/>
+            <w:tcBorders>
+              <w:top w:val="single" w:sz="0" w:space="0" w:color="D3D3D3"/>
+              <w:left w:val="single" w:sz="0" w:space="0" w:color="D3D3D3"/>
+              <w:bottom w:val="single" w:sz="0" w:space="0" w:color="D3D3D3"/>
+              <w:right w:val="single" w:sz="0" w:space="0" w:color="D3D3D3"/>
+            </w:tcBorders>
+          </w:tcPr>
+          <w:p>
+            <w:pPr>
+              <w:keepNext/>
+              <w:spacing w:after="60"/>
+              <w:jc w:val="right"/>
+            </w:pPr>
+            <w:r>
+              <w:rPr>
+                <w:rFonts w:ascii="Calibri" w:hAnsi="Calibri"/>
+                <w:sz w:val="20"/>
               </w:rPr>
               <w:t>34.00</w:t>
             </w:r>
@@ -895,17 +911,11 @@
               <w:keepNext/>
               <w:spacing w:after="60"/>
               <w:jc w:val="right"/>
-              <w:rPr>
-                <w:rFonts w:ascii="Times New Roman" w:hAnsi="Times New Roman" w:cs="Times New Roman"/>
-                <w:sz w:val="22"/>
-                <w:szCs w:val="22"/>
-              </w:rPr>
-            </w:pPr>
-            <w:r>
-              <w:rPr>
-                <w:rFonts w:ascii="Times New Roman" w:hAnsi="Times New Roman" w:cs="Times New Roman"/>
-                <w:sz w:val="22"/>
-                <w:szCs w:val="22"/>
+            </w:pPr>
+            <w:r>
+              <w:rPr>
+                <w:rFonts w:ascii="Calibri" w:hAnsi="Calibri"/>
+                <w:sz w:val="20"/>
               </w:rPr>
               <w:t>35.00</w:t>
             </w:r>
@@ -926,17 +936,11 @@
               <w:keepNext/>
               <w:spacing w:after="60"/>
               <w:jc w:val="right"/>
-              <w:rPr>
-                <w:rFonts w:ascii="Times New Roman" w:hAnsi="Times New Roman" w:cs="Times New Roman"/>
-                <w:sz w:val="22"/>
-                <w:szCs w:val="22"/>
-              </w:rPr>
-            </w:pPr>
-            <w:r>
-              <w:rPr>
-                <w:rFonts w:ascii="Times New Roman" w:hAnsi="Times New Roman" w:cs="Times New Roman"/>
-                <w:sz w:val="22"/>
-                <w:szCs w:val="22"/>
+            </w:pPr>
+            <w:r>
+              <w:rPr>
+                <w:rFonts w:ascii="Calibri" w:hAnsi="Calibri"/>
+                <w:sz w:val="20"/>
               </w:rPr>
               <w:t>4-175</w:t>
             </w:r>
@@ -987,17 +991,11 @@
               <w:keepNext/>
               <w:spacing w:after="60"/>
               <w:jc w:val="right"/>
-              <w:rPr>
-                <w:rFonts w:ascii="Times New Roman" w:hAnsi="Times New Roman" w:cs="Times New Roman"/>
-                <w:sz w:val="22"/>
-                <w:szCs w:val="22"/>
-              </w:rPr>
-            </w:pPr>
-            <w:r>
-              <w:rPr>
-                <w:rFonts w:ascii="Times New Roman" w:hAnsi="Times New Roman" w:cs="Times New Roman"/>
-                <w:sz w:val="22"/>
-                <w:szCs w:val="22"/>
+            </w:pPr>
+            <w:r>
+              <w:rPr>
+                <w:rFonts w:ascii="Calibri" w:hAnsi="Calibri"/>
+                <w:sz w:val="20"/>
               </w:rPr>
               <w:t>46</w:t>
             </w:r>
@@ -1018,17 +1016,11 @@
               <w:keepNext/>
               <w:spacing w:after="60"/>
               <w:jc w:val="right"/>
-              <w:rPr>
-                <w:rFonts w:ascii="Times New Roman" w:hAnsi="Times New Roman" w:cs="Times New Roman"/>
-                <w:sz w:val="22"/>
-                <w:szCs w:val="22"/>
-              </w:rPr>
-            </w:pPr>
-            <w:r>
-              <w:rPr>
-                <w:rFonts w:ascii="Times New Roman" w:hAnsi="Times New Roman" w:cs="Times New Roman"/>
-                <w:sz w:val="22"/>
-                <w:szCs w:val="22"/>
+            </w:pPr>
+            <w:r>
+              <w:rPr>
+                <w:rFonts w:ascii="Calibri" w:hAnsi="Calibri"/>
+                <w:sz w:val="20"/>
               </w:rPr>
               <w:t>205</w:t>
             </w:r>
@@ -1049,17 +1041,36 @@
               <w:keepNext/>
               <w:spacing w:after="60"/>
               <w:jc w:val="right"/>
-              <w:rPr>
-                <w:rFonts w:ascii="Times New Roman" w:hAnsi="Times New Roman" w:cs="Times New Roman"/>
-                <w:sz w:val="22"/>
-                <w:szCs w:val="22"/>
-              </w:rPr>
-            </w:pPr>
-            <w:r>
-              <w:rPr>
-                <w:rFonts w:ascii="Times New Roman" w:hAnsi="Times New Roman" w:cs="Times New Roman"/>
-                <w:sz w:val="22"/>
-                <w:szCs w:val="22"/>
+            </w:pPr>
+            <w:r>
+              <w:rPr>
+                <w:rFonts w:ascii="Calibri" w:hAnsi="Calibri"/>
+                <w:sz w:val="20"/>
+              </w:rPr>
+              <w:t>19.00</w:t>
+            </w:r>
+          </w:p>
+        </w:tc>
+        <w:tc>
+          <w:tcPr>
+            <w:tcW w:w="0" w:type="auto"/>
+            <w:tcBorders>
+              <w:top w:val="single" w:sz="0" w:space="0" w:color="D3D3D3"/>
+              <w:left w:val="single" w:sz="0" w:space="0" w:color="D3D3D3"/>
+              <w:bottom w:val="single" w:sz="0" w:space="0" w:color="D3D3D3"/>
+              <w:right w:val="single" w:sz="0" w:space="0" w:color="D3D3D3"/>
+            </w:tcBorders>
+          </w:tcPr>
+          <w:p>
+            <w:pPr>
+              <w:keepNext/>
+              <w:spacing w:after="60"/>
+              <w:jc w:val="right"/>
+            </w:pPr>
+            <w:r>
+              <w:rPr>
+                <w:rFonts w:ascii="Calibri" w:hAnsi="Calibri"/>
+                <w:sz w:val="20"/>
               </w:rPr>
               <w:t>32.00</w:t>
             </w:r>
@@ -1080,17 +1091,11 @@
               <w:keepNext/>
               <w:spacing w:after="60"/>
               <w:jc w:val="right"/>
-              <w:rPr>
-                <w:rFonts w:ascii="Times New Roman" w:hAnsi="Times New Roman" w:cs="Times New Roman"/>
-                <w:sz w:val="22"/>
-                <w:szCs w:val="22"/>
-              </w:rPr>
-            </w:pPr>
-            <w:r>
-              <w:rPr>
-                <w:rFonts w:ascii="Times New Roman" w:hAnsi="Times New Roman" w:cs="Times New Roman"/>
-                <w:sz w:val="22"/>
-                <w:szCs w:val="22"/>
+            </w:pPr>
+            <w:r>
+              <w:rPr>
+                <w:rFonts w:ascii="Calibri" w:hAnsi="Calibri"/>
+                <w:sz w:val="20"/>
               </w:rPr>
               <w:t>34.60</w:t>
             </w:r>
@@ -1111,17 +1116,11 @@
               <w:keepNext/>
               <w:spacing w:after="60"/>
               <w:jc w:val="right"/>
-              <w:rPr>
-                <w:rFonts w:ascii="Times New Roman" w:hAnsi="Times New Roman" w:cs="Times New Roman"/>
-                <w:sz w:val="22"/>
-                <w:szCs w:val="22"/>
-              </w:rPr>
-            </w:pPr>
-            <w:r>
-              <w:rPr>
-                <w:rFonts w:ascii="Times New Roman" w:hAnsi="Times New Roman" w:cs="Times New Roman"/>
-                <w:sz w:val="22"/>
-                <w:szCs w:val="22"/>
+            </w:pPr>
+            <w:r>
+              <w:rPr>
+                <w:rFonts w:ascii="Calibri" w:hAnsi="Calibri"/>
+                <w:sz w:val="20"/>
               </w:rPr>
               <w:t>5-176</w:t>
             </w:r>
@@ -1172,17 +1171,11 @@
               <w:keepNext/>
               <w:spacing w:after="60"/>
               <w:jc w:val="right"/>
-              <w:rPr>
-                <w:rFonts w:ascii="Times New Roman" w:hAnsi="Times New Roman" w:cs="Times New Roman"/>
-                <w:sz w:val="22"/>
-                <w:szCs w:val="22"/>
-              </w:rPr>
-            </w:pPr>
-            <w:r>
-              <w:rPr>
-                <w:rFonts w:ascii="Times New Roman" w:hAnsi="Times New Roman" w:cs="Times New Roman"/>
-                <w:sz w:val="22"/>
-                <w:szCs w:val="22"/>
+            </w:pPr>
+            <w:r>
+              <w:rPr>
+                <w:rFonts w:ascii="Calibri" w:hAnsi="Calibri"/>
+                <w:sz w:val="20"/>
               </w:rPr>
               <w:t>46</w:t>
             </w:r>
@@ -1203,17 +1196,11 @@
               <w:keepNext/>
               <w:spacing w:after="60"/>
               <w:jc w:val="right"/>
-              <w:rPr>
-                <w:rFonts w:ascii="Times New Roman" w:hAnsi="Times New Roman" w:cs="Times New Roman"/>
-                <w:sz w:val="22"/>
-                <w:szCs w:val="22"/>
-              </w:rPr>
-            </w:pPr>
-            <w:r>
-              <w:rPr>
-                <w:rFonts w:ascii="Times New Roman" w:hAnsi="Times New Roman" w:cs="Times New Roman"/>
-                <w:sz w:val="22"/>
-                <w:szCs w:val="22"/>
+            </w:pPr>
+            <w:r>
+              <w:rPr>
+                <w:rFonts w:ascii="Calibri" w:hAnsi="Calibri"/>
+                <w:sz w:val="20"/>
               </w:rPr>
               <w:t>205</w:t>
             </w:r>
@@ -1234,17 +1221,36 @@
               <w:keepNext/>
               <w:spacing w:after="60"/>
               <w:jc w:val="right"/>
-              <w:rPr>
-                <w:rFonts w:ascii="Times New Roman" w:hAnsi="Times New Roman" w:cs="Times New Roman"/>
-                <w:sz w:val="22"/>
-                <w:szCs w:val="22"/>
-              </w:rPr>
-            </w:pPr>
-            <w:r>
-              <w:rPr>
-                <w:rFonts w:ascii="Times New Roman" w:hAnsi="Times New Roman" w:cs="Times New Roman"/>
-                <w:sz w:val="22"/>
-                <w:szCs w:val="22"/>
+            </w:pPr>
+            <w:r>
+              <w:rPr>
+                <w:rFonts w:ascii="Calibri" w:hAnsi="Calibri"/>
+                <w:sz w:val="20"/>
+              </w:rPr>
+              <w:t>38.00</w:t>
+            </w:r>
+          </w:p>
+        </w:tc>
+        <w:tc>
+          <w:tcPr>
+            <w:tcW w:w="0" w:type="auto"/>
+            <w:tcBorders>
+              <w:top w:val="single" w:sz="0" w:space="0" w:color="D3D3D3"/>
+              <w:left w:val="single" w:sz="0" w:space="0" w:color="D3D3D3"/>
+              <w:bottom w:val="single" w:sz="0" w:space="0" w:color="D3D3D3"/>
+              <w:right w:val="single" w:sz="0" w:space="0" w:color="D3D3D3"/>
+            </w:tcBorders>
+          </w:tcPr>
+          <w:p>
+            <w:pPr>
+              <w:keepNext/>
+              <w:spacing w:after="60"/>
+              <w:jc w:val="right"/>
+            </w:pPr>
+            <w:r>
+              <w:rPr>
+                <w:rFonts w:ascii="Calibri" w:hAnsi="Calibri"/>
+                <w:sz w:val="20"/>
               </w:rPr>
               <w:t>70.00</w:t>
             </w:r>
@@ -1265,17 +1271,11 @@
               <w:keepNext/>
               <w:spacing w:after="60"/>
               <w:jc w:val="right"/>
-              <w:rPr>
-                <w:rFonts w:ascii="Times New Roman" w:hAnsi="Times New Roman" w:cs="Times New Roman"/>
-                <w:sz w:val="22"/>
-                <w:szCs w:val="22"/>
-              </w:rPr>
-            </w:pPr>
-            <w:r>
-              <w:rPr>
-                <w:rFonts w:ascii="Times New Roman" w:hAnsi="Times New Roman" w:cs="Times New Roman"/>
-                <w:sz w:val="22"/>
-                <w:szCs w:val="22"/>
+            </w:pPr>
+            <w:r>
+              <w:rPr>
+                <w:rFonts w:ascii="Calibri" w:hAnsi="Calibri"/>
+                <w:sz w:val="20"/>
               </w:rPr>
               <w:t>73.30</w:t>
             </w:r>
@@ -1296,17 +1296,11 @@
               <w:keepNext/>
               <w:spacing w:after="60"/>
               <w:jc w:val="right"/>
-              <w:rPr>
-                <w:rFonts w:ascii="Times New Roman" w:hAnsi="Times New Roman" w:cs="Times New Roman"/>
-                <w:sz w:val="22"/>
-                <w:szCs w:val="22"/>
-              </w:rPr>
-            </w:pPr>
-            <w:r>
-              <w:rPr>
-                <w:rFonts w:ascii="Times New Roman" w:hAnsi="Times New Roman" w:cs="Times New Roman"/>
-                <w:sz w:val="22"/>
-                <w:szCs w:val="22"/>
+            </w:pPr>
+            <w:r>
+              <w:rPr>
+                <w:rFonts w:ascii="Calibri" w:hAnsi="Calibri"/>
+                <w:sz w:val="20"/>
               </w:rPr>
               <w:t>10-351</w:t>
             </w:r>
@@ -1357,17 +1351,11 @@
               <w:keepNext/>
               <w:spacing w:after="60"/>
               <w:jc w:val="right"/>
-              <w:rPr>
-                <w:rFonts w:ascii="Times New Roman" w:hAnsi="Times New Roman" w:cs="Times New Roman"/>
-                <w:sz w:val="22"/>
-                <w:szCs w:val="22"/>
-              </w:rPr>
-            </w:pPr>
-            <w:r>
-              <w:rPr>
-                <w:rFonts w:ascii="Times New Roman" w:hAnsi="Times New Roman" w:cs="Times New Roman"/>
-                <w:sz w:val="22"/>
-                <w:szCs w:val="22"/>
+            </w:pPr>
+            <w:r>
+              <w:rPr>
+                <w:rFonts w:ascii="Calibri" w:hAnsi="Calibri"/>
+                <w:sz w:val="20"/>
               </w:rPr>
               <w:t>46</w:t>
             </w:r>
@@ -1388,17 +1376,11 @@
               <w:keepNext/>
               <w:spacing w:after="60"/>
               <w:jc w:val="right"/>
-              <w:rPr>
-                <w:rFonts w:ascii="Times New Roman" w:hAnsi="Times New Roman" w:cs="Times New Roman"/>
-                <w:sz w:val="22"/>
-                <w:szCs w:val="22"/>
-              </w:rPr>
-            </w:pPr>
-            <w:r>
-              <w:rPr>
-                <w:rFonts w:ascii="Times New Roman" w:hAnsi="Times New Roman" w:cs="Times New Roman"/>
-                <w:sz w:val="22"/>
-                <w:szCs w:val="22"/>
+            </w:pPr>
+            <w:r>
+              <w:rPr>
+                <w:rFonts w:ascii="Calibri" w:hAnsi="Calibri"/>
+                <w:sz w:val="20"/>
               </w:rPr>
               <w:t>205</w:t>
             </w:r>
@@ -1419,17 +1401,36 @@
               <w:keepNext/>
               <w:spacing w:after="60"/>
               <w:jc w:val="right"/>
-              <w:rPr>
-                <w:rFonts w:ascii="Times New Roman" w:hAnsi="Times New Roman" w:cs="Times New Roman"/>
-                <w:sz w:val="22"/>
-                <w:szCs w:val="22"/>
-              </w:rPr>
-            </w:pPr>
-            <w:r>
-              <w:rPr>
-                <w:rFonts w:ascii="Times New Roman" w:hAnsi="Times New Roman" w:cs="Times New Roman"/>
-                <w:sz w:val="22"/>
-                <w:szCs w:val="22"/>
+            </w:pPr>
+            <w:r>
+              <w:rPr>
+                <w:rFonts w:ascii="Calibri" w:hAnsi="Calibri"/>
+                <w:sz w:val="20"/>
+              </w:rPr>
+              <w:t>40.80</w:t>
+            </w:r>
+          </w:p>
+        </w:tc>
+        <w:tc>
+          <w:tcPr>
+            <w:tcW w:w="0" w:type="auto"/>
+            <w:tcBorders>
+              <w:top w:val="single" w:sz="0" w:space="0" w:color="D3D3D3"/>
+              <w:left w:val="single" w:sz="0" w:space="0" w:color="D3D3D3"/>
+              <w:bottom w:val="single" w:sz="0" w:space="0" w:color="D3D3D3"/>
+              <w:right w:val="single" w:sz="0" w:space="0" w:color="D3D3D3"/>
+            </w:tcBorders>
+          </w:tcPr>
+          <w:p>
+            <w:pPr>
+              <w:keepNext/>
+              <w:spacing w:after="60"/>
+              <w:jc w:val="right"/>
+            </w:pPr>
+            <w:r>
+              <w:rPr>
+                <w:rFonts w:ascii="Calibri" w:hAnsi="Calibri"/>
+                <w:sz w:val="20"/>
               </w:rPr>
               <w:t>40.70</w:t>
             </w:r>
@@ -1450,17 +1451,11 @@
               <w:keepNext/>
               <w:spacing w:after="60"/>
               <w:jc w:val="right"/>
-              <w:rPr>
-                <w:rFonts w:ascii="Times New Roman" w:hAnsi="Times New Roman" w:cs="Times New Roman"/>
-                <w:sz w:val="22"/>
-                <w:szCs w:val="22"/>
-              </w:rPr>
-            </w:pPr>
-            <w:r>
-              <w:rPr>
-                <w:rFonts w:ascii="Times New Roman" w:hAnsi="Times New Roman" w:cs="Times New Roman"/>
-                <w:sz w:val="22"/>
-                <w:szCs w:val="22"/>
+            </w:pPr>
+            <w:r>
+              <w:rPr>
+                <w:rFonts w:ascii="Calibri" w:hAnsi="Calibri"/>
+                <w:sz w:val="20"/>
               </w:rPr>
               <w:t>8.90</w:t>
             </w:r>
@@ -1481,17 +1476,11 @@
               <w:keepNext/>
               <w:spacing w:after="60"/>
               <w:jc w:val="right"/>
-              <w:rPr>
-                <w:rFonts w:ascii="Times New Roman" w:hAnsi="Times New Roman" w:cs="Times New Roman"/>
-                <w:sz w:val="22"/>
-                <w:szCs w:val="22"/>
-              </w:rPr>
-            </w:pPr>
-            <w:r>
-              <w:rPr>
-                <w:rFonts w:ascii="Times New Roman" w:hAnsi="Times New Roman" w:cs="Times New Roman"/>
-                <w:sz w:val="22"/>
-                <w:szCs w:val="22"/>
+            </w:pPr>
+            <w:r>
+              <w:rPr>
+                <w:rFonts w:ascii="Calibri" w:hAnsi="Calibri"/>
+                <w:sz w:val="20"/>
               </w:rPr>
               <w:t>25-67</w:t>
             </w:r>
@@ -1542,17 +1531,11 @@
               <w:keepNext/>
               <w:spacing w:after="60"/>
               <w:jc w:val="right"/>
-              <w:rPr>
-                <w:rFonts w:ascii="Times New Roman" w:hAnsi="Times New Roman" w:cs="Times New Roman"/>
-                <w:sz w:val="22"/>
-                <w:szCs w:val="22"/>
-              </w:rPr>
-            </w:pPr>
-            <w:r>
-              <w:rPr>
-                <w:rFonts w:ascii="Times New Roman" w:hAnsi="Times New Roman" w:cs="Times New Roman"/>
-                <w:sz w:val="22"/>
-                <w:szCs w:val="22"/>
+            </w:pPr>
+            <w:r>
+              <w:rPr>
+                <w:rFonts w:ascii="Calibri" w:hAnsi="Calibri"/>
+                <w:sz w:val="20"/>
               </w:rPr>
               <w:t>45</w:t>
             </w:r>
@@ -1573,17 +1556,11 @@
               <w:keepNext/>
               <w:spacing w:after="60"/>
               <w:jc w:val="right"/>
-              <w:rPr>
-                <w:rFonts w:ascii="Times New Roman" w:hAnsi="Times New Roman" w:cs="Times New Roman"/>
-                <w:sz w:val="22"/>
-                <w:szCs w:val="22"/>
-              </w:rPr>
-            </w:pPr>
-            <w:r>
-              <w:rPr>
-                <w:rFonts w:ascii="Times New Roman" w:hAnsi="Times New Roman" w:cs="Times New Roman"/>
-                <w:sz w:val="22"/>
-                <w:szCs w:val="22"/>
+            </w:pPr>
+            <w:r>
+              <w:rPr>
+                <w:rFonts w:ascii="Calibri" w:hAnsi="Calibri"/>
+                <w:sz w:val="20"/>
               </w:rPr>
               <w:t>202</w:t>
             </w:r>
@@ -1604,17 +1581,36 @@
               <w:keepNext/>
               <w:spacing w:after="60"/>
               <w:jc w:val="right"/>
-              <w:rPr>
-                <w:rFonts w:ascii="Times New Roman" w:hAnsi="Times New Roman" w:cs="Times New Roman"/>
-                <w:sz w:val="22"/>
-                <w:szCs w:val="22"/>
-              </w:rPr>
-            </w:pPr>
-            <w:r>
-              <w:rPr>
-                <w:rFonts w:ascii="Times New Roman" w:hAnsi="Times New Roman" w:cs="Times New Roman"/>
-                <w:sz w:val="22"/>
-                <w:szCs w:val="22"/>
+            </w:pPr>
+            <w:r>
+              <w:rPr>
+                <w:rFonts w:ascii="Calibri" w:hAnsi="Calibri"/>
+                <w:sz w:val="20"/>
+              </w:rPr>
+              <w:t>46.30</w:t>
+            </w:r>
+          </w:p>
+        </w:tc>
+        <w:tc>
+          <w:tcPr>
+            <w:tcW w:w="0" w:type="auto"/>
+            <w:tcBorders>
+              <w:top w:val="single" w:sz="0" w:space="0" w:color="D3D3D3"/>
+              <w:left w:val="single" w:sz="0" w:space="0" w:color="D3D3D3"/>
+              <w:bottom w:val="single" w:sz="0" w:space="0" w:color="D3D3D3"/>
+              <w:right w:val="single" w:sz="0" w:space="0" w:color="D3D3D3"/>
+            </w:tcBorders>
+          </w:tcPr>
+          <w:p>
+            <w:pPr>
+              <w:keepNext/>
+              <w:spacing w:after="60"/>
+              <w:jc w:val="right"/>
+            </w:pPr>
+            <w:r>
+              <w:rPr>
+                <w:rFonts w:ascii="Calibri" w:hAnsi="Calibri"/>
+                <w:sz w:val="20"/>
               </w:rPr>
               <w:t>46.60</w:t>
             </w:r>
@@ -1635,17 +1631,11 @@
               <w:keepNext/>
               <w:spacing w:after="60"/>
               <w:jc w:val="right"/>
-              <w:rPr>
-                <w:rFonts w:ascii="Times New Roman" w:hAnsi="Times New Roman" w:cs="Times New Roman"/>
-                <w:sz w:val="22"/>
-                <w:szCs w:val="22"/>
-              </w:rPr>
-            </w:pPr>
-            <w:r>
-              <w:rPr>
-                <w:rFonts w:ascii="Times New Roman" w:hAnsi="Times New Roman" w:cs="Times New Roman"/>
-                <w:sz w:val="22"/>
-                <w:szCs w:val="22"/>
+            </w:pPr>
+            <w:r>
+              <w:rPr>
+                <w:rFonts w:ascii="Calibri" w:hAnsi="Calibri"/>
+                <w:sz w:val="20"/>
               </w:rPr>
               <w:t>23.40</w:t>
             </w:r>
@@ -1666,17 +1656,11 @@
               <w:keepNext/>
               <w:spacing w:after="60"/>
               <w:jc w:val="right"/>
-              <w:rPr>
-                <w:rFonts w:ascii="Times New Roman" w:hAnsi="Times New Roman" w:cs="Times New Roman"/>
-                <w:sz w:val="22"/>
-                <w:szCs w:val="22"/>
-              </w:rPr>
-            </w:pPr>
-            <w:r>
-              <w:rPr>
-                <w:rFonts w:ascii="Times New Roman" w:hAnsi="Times New Roman" w:cs="Times New Roman"/>
-                <w:sz w:val="22"/>
-                <w:szCs w:val="22"/>
+            </w:pPr>
+            <w:r>
+              <w:rPr>
+                <w:rFonts w:ascii="Calibri" w:hAnsi="Calibri"/>
+                <w:sz w:val="20"/>
               </w:rPr>
               <w:t>0-81</w:t>
             </w:r>
@@ -1691,7 +1675,7 @@
         <w:tc>
           <w:tcPr>
             <w:tcW w:w="0" w:type="auto"/>
-            <w:gridSpan w:val="6"/>
+            <w:gridSpan w:val="7"/>
             <w:tcBorders>
               <w:top w:val="single" w:sz="16" w:space="0" w:color="D3D3D3"/>
               <w:left w:val="single" w:sz="0" w:space="0" w:color="D3D3D3"/>
@@ -1706,17 +1690,11 @@
             <w:pPr>
               <w:keepNext/>
               <w:spacing w:after="60"/>
-              <w:rPr>
-                <w:rFonts w:ascii="Times New Roman" w:hAnsi="Times New Roman" w:cs="Times New Roman"/>
-                <w:sz w:val="22"/>
-                <w:szCs w:val="22"/>
-              </w:rPr>
-            </w:pPr>
-            <w:r>
-              <w:rPr>
-                <w:rFonts w:ascii="Times New Roman" w:hAnsi="Times New Roman" w:cs="Times New Roman"/>
-                <w:sz w:val="22"/>
-                <w:szCs w:val="22"/>
+            </w:pPr>
+            <w:r>
+              <w:rPr>
+                <w:rFonts w:ascii="Calibri" w:hAnsi="Calibri"/>
+                <w:sz w:val="20"/>
               </w:rPr>
               <w:t>Intervention characteristics</w:t>
             </w:r>
@@ -1767,17 +1745,11 @@
               <w:keepNext/>
               <w:spacing w:after="60"/>
               <w:jc w:val="right"/>
-              <w:rPr>
-                <w:rFonts w:ascii="Times New Roman" w:hAnsi="Times New Roman" w:cs="Times New Roman"/>
-                <w:sz w:val="22"/>
-                <w:szCs w:val="22"/>
-              </w:rPr>
-            </w:pPr>
-            <w:r>
-              <w:rPr>
-                <w:rFonts w:ascii="Times New Roman" w:hAnsi="Times New Roman" w:cs="Times New Roman"/>
-                <w:sz w:val="22"/>
-                <w:szCs w:val="22"/>
+            </w:pPr>
+            <w:r>
+              <w:rPr>
+                <w:rFonts w:ascii="Calibri" w:hAnsi="Calibri"/>
+                <w:sz w:val="20"/>
               </w:rPr>
               <w:t>45</w:t>
             </w:r>
@@ -1798,17 +1770,11 @@
               <w:keepNext/>
               <w:spacing w:after="60"/>
               <w:jc w:val="right"/>
-              <w:rPr>
-                <w:rFonts w:ascii="Times New Roman" w:hAnsi="Times New Roman" w:cs="Times New Roman"/>
-                <w:sz w:val="22"/>
-                <w:szCs w:val="22"/>
-              </w:rPr>
-            </w:pPr>
-            <w:r>
-              <w:rPr>
-                <w:rFonts w:ascii="Times New Roman" w:hAnsi="Times New Roman" w:cs="Times New Roman"/>
-                <w:sz w:val="22"/>
-                <w:szCs w:val="22"/>
+            </w:pPr>
+            <w:r>
+              <w:rPr>
+                <w:rFonts w:ascii="Calibri" w:hAnsi="Calibri"/>
+                <w:sz w:val="20"/>
               </w:rPr>
               <w:t>201</w:t>
             </w:r>
@@ -1829,17 +1795,36 @@
               <w:keepNext/>
               <w:spacing w:after="60"/>
               <w:jc w:val="right"/>
-              <w:rPr>
-                <w:rFonts w:ascii="Times New Roman" w:hAnsi="Times New Roman" w:cs="Times New Roman"/>
-                <w:sz w:val="22"/>
-                <w:szCs w:val="22"/>
-              </w:rPr>
-            </w:pPr>
-            <w:r>
-              <w:rPr>
-                <w:rFonts w:ascii="Times New Roman" w:hAnsi="Times New Roman" w:cs="Times New Roman"/>
-                <w:sz w:val="22"/>
-                <w:szCs w:val="22"/>
+            </w:pPr>
+            <w:r>
+              <w:rPr>
+                <w:rFonts w:ascii="Calibri" w:hAnsi="Calibri"/>
+                <w:sz w:val="20"/>
+              </w:rPr>
+              <w:t>12.00</w:t>
+            </w:r>
+          </w:p>
+        </w:tc>
+        <w:tc>
+          <w:tcPr>
+            <w:tcW w:w="0" w:type="auto"/>
+            <w:tcBorders>
+              <w:top w:val="single" w:sz="0" w:space="0" w:color="D3D3D3"/>
+              <w:left w:val="single" w:sz="0" w:space="0" w:color="D3D3D3"/>
+              <w:bottom w:val="single" w:sz="0" w:space="0" w:color="D3D3D3"/>
+              <w:right w:val="single" w:sz="0" w:space="0" w:color="D3D3D3"/>
+            </w:tcBorders>
+          </w:tcPr>
+          <w:p>
+            <w:pPr>
+              <w:keepNext/>
+              <w:spacing w:after="60"/>
+              <w:jc w:val="right"/>
+            </w:pPr>
+            <w:r>
+              <w:rPr>
+                <w:rFonts w:ascii="Calibri" w:hAnsi="Calibri"/>
+                <w:sz w:val="20"/>
               </w:rPr>
               <w:t>21.00</w:t>
             </w:r>
@@ -1860,17 +1845,11 @@
               <w:keepNext/>
               <w:spacing w:after="60"/>
               <w:jc w:val="right"/>
-              <w:rPr>
-                <w:rFonts w:ascii="Times New Roman" w:hAnsi="Times New Roman" w:cs="Times New Roman"/>
-                <w:sz w:val="22"/>
-                <w:szCs w:val="22"/>
-              </w:rPr>
-            </w:pPr>
-            <w:r>
-              <w:rPr>
-                <w:rFonts w:ascii="Times New Roman" w:hAnsi="Times New Roman" w:cs="Times New Roman"/>
-                <w:sz w:val="22"/>
-                <w:szCs w:val="22"/>
+            </w:pPr>
+            <w:r>
+              <w:rPr>
+                <w:rFonts w:ascii="Calibri" w:hAnsi="Calibri"/>
+                <w:sz w:val="20"/>
               </w:rPr>
               <w:t>21.90</w:t>
             </w:r>
@@ -1891,17 +1870,11 @@
               <w:keepNext/>
               <w:spacing w:after="60"/>
               <w:jc w:val="right"/>
-              <w:rPr>
-                <w:rFonts w:ascii="Times New Roman" w:hAnsi="Times New Roman" w:cs="Times New Roman"/>
-                <w:sz w:val="22"/>
-                <w:szCs w:val="22"/>
-              </w:rPr>
-            </w:pPr>
-            <w:r>
-              <w:rPr>
-                <w:rFonts w:ascii="Times New Roman" w:hAnsi="Times New Roman" w:cs="Times New Roman"/>
-                <w:sz w:val="22"/>
-                <w:szCs w:val="22"/>
+            </w:pPr>
+            <w:r>
+              <w:rPr>
+                <w:rFonts w:ascii="Calibri" w:hAnsi="Calibri"/>
+                <w:sz w:val="20"/>
               </w:rPr>
               <w:t>3-104</w:t>
             </w:r>
@@ -1952,17 +1925,11 @@
               <w:keepNext/>
               <w:spacing w:after="60"/>
               <w:jc w:val="right"/>
-              <w:rPr>
-                <w:rFonts w:ascii="Times New Roman" w:hAnsi="Times New Roman" w:cs="Times New Roman"/>
-                <w:sz w:val="22"/>
-                <w:szCs w:val="22"/>
-              </w:rPr>
-            </w:pPr>
-            <w:r>
-              <w:rPr>
-                <w:rFonts w:ascii="Times New Roman" w:hAnsi="Times New Roman" w:cs="Times New Roman"/>
-                <w:sz w:val="22"/>
-                <w:szCs w:val="22"/>
+            </w:pPr>
+            <w:r>
+              <w:rPr>
+                <w:rFonts w:ascii="Calibri" w:hAnsi="Calibri"/>
+                <w:sz w:val="20"/>
               </w:rPr>
               <w:t>45</w:t>
             </w:r>
@@ -1983,17 +1950,11 @@
               <w:keepNext/>
               <w:spacing w:after="60"/>
               <w:jc w:val="right"/>
-              <w:rPr>
-                <w:rFonts w:ascii="Times New Roman" w:hAnsi="Times New Roman" w:cs="Times New Roman"/>
-                <w:sz w:val="22"/>
-                <w:szCs w:val="22"/>
-              </w:rPr>
-            </w:pPr>
-            <w:r>
-              <w:rPr>
-                <w:rFonts w:ascii="Times New Roman" w:hAnsi="Times New Roman" w:cs="Times New Roman"/>
-                <w:sz w:val="22"/>
-                <w:szCs w:val="22"/>
+            </w:pPr>
+            <w:r>
+              <w:rPr>
+                <w:rFonts w:ascii="Calibri" w:hAnsi="Calibri"/>
+                <w:sz w:val="20"/>
               </w:rPr>
               <w:t>201</w:t>
             </w:r>
@@ -2014,17 +1975,36 @@
               <w:keepNext/>
               <w:spacing w:after="60"/>
               <w:jc w:val="right"/>
-              <w:rPr>
-                <w:rFonts w:ascii="Times New Roman" w:hAnsi="Times New Roman" w:cs="Times New Roman"/>
-                <w:sz w:val="22"/>
-                <w:szCs w:val="22"/>
-              </w:rPr>
-            </w:pPr>
-            <w:r>
-              <w:rPr>
-                <w:rFonts w:ascii="Times New Roman" w:hAnsi="Times New Roman" w:cs="Times New Roman"/>
-                <w:sz w:val="22"/>
-                <w:szCs w:val="22"/>
+            </w:pPr>
+            <w:r>
+              <w:rPr>
+                <w:rFonts w:ascii="Calibri" w:hAnsi="Calibri"/>
+                <w:sz w:val="20"/>
+              </w:rPr>
+              <w:t>1.00</w:t>
+            </w:r>
+          </w:p>
+        </w:tc>
+        <w:tc>
+          <w:tcPr>
+            <w:tcW w:w="0" w:type="auto"/>
+            <w:tcBorders>
+              <w:top w:val="single" w:sz="0" w:space="0" w:color="D3D3D3"/>
+              <w:left w:val="single" w:sz="0" w:space="0" w:color="D3D3D3"/>
+              <w:bottom w:val="single" w:sz="0" w:space="0" w:color="D3D3D3"/>
+              <w:right w:val="single" w:sz="0" w:space="0" w:color="D3D3D3"/>
+            </w:tcBorders>
+          </w:tcPr>
+          <w:p>
+            <w:pPr>
+              <w:keepNext/>
+              <w:spacing w:after="60"/>
+              <w:jc w:val="right"/>
+            </w:pPr>
+            <w:r>
+              <w:rPr>
+                <w:rFonts w:ascii="Calibri" w:hAnsi="Calibri"/>
+                <w:sz w:val="20"/>
               </w:rPr>
               <w:t>1.30</w:t>
             </w:r>
@@ -2045,17 +2025,11 @@
               <w:keepNext/>
               <w:spacing w:after="60"/>
               <w:jc w:val="right"/>
-              <w:rPr>
-                <w:rFonts w:ascii="Times New Roman" w:hAnsi="Times New Roman" w:cs="Times New Roman"/>
-                <w:sz w:val="22"/>
-                <w:szCs w:val="22"/>
-              </w:rPr>
-            </w:pPr>
-            <w:r>
-              <w:rPr>
-                <w:rFonts w:ascii="Times New Roman" w:hAnsi="Times New Roman" w:cs="Times New Roman"/>
-                <w:sz w:val="22"/>
-                <w:szCs w:val="22"/>
+            </w:pPr>
+            <w:r>
+              <w:rPr>
+                <w:rFonts w:ascii="Calibri" w:hAnsi="Calibri"/>
+                <w:sz w:val="20"/>
               </w:rPr>
               <w:t>1.50</w:t>
             </w:r>
@@ -2076,17 +2050,11 @@
               <w:keepNext/>
               <w:spacing w:after="60"/>
               <w:jc w:val="right"/>
-              <w:rPr>
-                <w:rFonts w:ascii="Times New Roman" w:hAnsi="Times New Roman" w:cs="Times New Roman"/>
-                <w:sz w:val="22"/>
-                <w:szCs w:val="22"/>
-              </w:rPr>
-            </w:pPr>
-            <w:r>
-              <w:rPr>
-                <w:rFonts w:ascii="Times New Roman" w:hAnsi="Times New Roman" w:cs="Times New Roman"/>
-                <w:sz w:val="22"/>
-                <w:szCs w:val="22"/>
+            </w:pPr>
+            <w:r>
+              <w:rPr>
+                <w:rFonts w:ascii="Calibri" w:hAnsi="Calibri"/>
+                <w:sz w:val="20"/>
               </w:rPr>
               <w:t>0-10</w:t>
             </w:r>
@@ -2137,17 +2105,11 @@
               <w:keepNext/>
               <w:spacing w:after="60"/>
               <w:jc w:val="right"/>
-              <w:rPr>
-                <w:rFonts w:ascii="Times New Roman" w:hAnsi="Times New Roman" w:cs="Times New Roman"/>
-                <w:sz w:val="22"/>
-                <w:szCs w:val="22"/>
-              </w:rPr>
-            </w:pPr>
-            <w:r>
-              <w:rPr>
-                <w:rFonts w:ascii="Times New Roman" w:hAnsi="Times New Roman" w:cs="Times New Roman"/>
-                <w:sz w:val="22"/>
-                <w:szCs w:val="22"/>
+            </w:pPr>
+            <w:r>
+              <w:rPr>
+                <w:rFonts w:ascii="Calibri" w:hAnsi="Calibri"/>
+                <w:sz w:val="20"/>
               </w:rPr>
               <w:t>46</w:t>
             </w:r>
@@ -2168,17 +2130,11 @@
               <w:keepNext/>
               <w:spacing w:after="60"/>
               <w:jc w:val="right"/>
-              <w:rPr>
-                <w:rFonts w:ascii="Times New Roman" w:hAnsi="Times New Roman" w:cs="Times New Roman"/>
-                <w:sz w:val="22"/>
-                <w:szCs w:val="22"/>
-              </w:rPr>
-            </w:pPr>
-            <w:r>
-              <w:rPr>
-                <w:rFonts w:ascii="Times New Roman" w:hAnsi="Times New Roman" w:cs="Times New Roman"/>
-                <w:sz w:val="22"/>
-                <w:szCs w:val="22"/>
+            </w:pPr>
+            <w:r>
+              <w:rPr>
+                <w:rFonts w:ascii="Calibri" w:hAnsi="Calibri"/>
+                <w:sz w:val="20"/>
               </w:rPr>
               <w:t>205</w:t>
             </w:r>
@@ -2199,17 +2155,36 @@
               <w:keepNext/>
               <w:spacing w:after="60"/>
               <w:jc w:val="right"/>
-              <w:rPr>
-                <w:rFonts w:ascii="Times New Roman" w:hAnsi="Times New Roman" w:cs="Times New Roman"/>
-                <w:sz w:val="22"/>
-                <w:szCs w:val="22"/>
-              </w:rPr>
-            </w:pPr>
-            <w:r>
-              <w:rPr>
-                <w:rFonts w:ascii="Times New Roman" w:hAnsi="Times New Roman" w:cs="Times New Roman"/>
-                <w:sz w:val="22"/>
-                <w:szCs w:val="22"/>
+            </w:pPr>
+            <w:r>
+              <w:rPr>
+                <w:rFonts w:ascii="Calibri" w:hAnsi="Calibri"/>
+                <w:sz w:val="20"/>
+              </w:rPr>
+              <w:t>12.00</w:t>
+            </w:r>
+          </w:p>
+        </w:tc>
+        <w:tc>
+          <w:tcPr>
+            <w:tcW w:w="0" w:type="auto"/>
+            <w:tcBorders>
+              <w:top w:val="single" w:sz="0" w:space="0" w:color="D3D3D3"/>
+              <w:left w:val="single" w:sz="0" w:space="0" w:color="D3D3D3"/>
+              <w:bottom w:val="single" w:sz="0" w:space="0" w:color="D3D3D3"/>
+              <w:right w:val="single" w:sz="0" w:space="0" w:color="D3D3D3"/>
+            </w:tcBorders>
+          </w:tcPr>
+          <w:p>
+            <w:pPr>
+              <w:keepNext/>
+              <w:spacing w:after="60"/>
+              <w:jc w:val="right"/>
+            </w:pPr>
+            <w:r>
+              <w:rPr>
+                <w:rFonts w:ascii="Calibri" w:hAnsi="Calibri"/>
+                <w:sz w:val="20"/>
               </w:rPr>
               <w:t>18.30</w:t>
             </w:r>
@@ -2230,17 +2205,11 @@
               <w:keepNext/>
               <w:spacing w:after="60"/>
               <w:jc w:val="right"/>
-              <w:rPr>
-                <w:rFonts w:ascii="Times New Roman" w:hAnsi="Times New Roman" w:cs="Times New Roman"/>
-                <w:sz w:val="22"/>
-                <w:szCs w:val="22"/>
-              </w:rPr>
-            </w:pPr>
-            <w:r>
-              <w:rPr>
-                <w:rFonts w:ascii="Times New Roman" w:hAnsi="Times New Roman" w:cs="Times New Roman"/>
-                <w:sz w:val="22"/>
-                <w:szCs w:val="22"/>
+            </w:pPr>
+            <w:r>
+              <w:rPr>
+                <w:rFonts w:ascii="Calibri" w:hAnsi="Calibri"/>
+                <w:sz w:val="20"/>
               </w:rPr>
               <w:t>16.90</w:t>
             </w:r>
@@ -2261,17 +2230,11 @@
               <w:keepNext/>
               <w:spacing w:after="60"/>
               <w:jc w:val="right"/>
-              <w:rPr>
-                <w:rFonts w:ascii="Times New Roman" w:hAnsi="Times New Roman" w:cs="Times New Roman"/>
-                <w:sz w:val="22"/>
-                <w:szCs w:val="22"/>
-              </w:rPr>
-            </w:pPr>
-            <w:r>
-              <w:rPr>
-                <w:rFonts w:ascii="Times New Roman" w:hAnsi="Times New Roman" w:cs="Times New Roman"/>
-                <w:sz w:val="22"/>
-                <w:szCs w:val="22"/>
+            </w:pPr>
+            <w:r>
+              <w:rPr>
+                <w:rFonts w:ascii="Calibri" w:hAnsi="Calibri"/>
+                <w:sz w:val="20"/>
               </w:rPr>
               <w:t>4-78</w:t>
             </w:r>
@@ -2286,7 +2249,7 @@
         <w:tc>
           <w:tcPr>
             <w:tcW w:w="0" w:type="auto"/>
-            <w:gridSpan w:val="6"/>
+            <w:gridSpan w:val="7"/>
             <w:tcBorders>
               <w:top w:val="single" w:sz="16" w:space="0" w:color="D3D3D3"/>
               <w:left w:val="single" w:sz="0" w:space="0" w:color="D3D3D3"/>
@@ -2301,17 +2264,11 @@
             <w:pPr>
               <w:keepNext/>
               <w:spacing w:after="60"/>
-              <w:rPr>
-                <w:rFonts w:ascii="Times New Roman" w:hAnsi="Times New Roman" w:cs="Times New Roman"/>
-                <w:sz w:val="22"/>
-                <w:szCs w:val="22"/>
-              </w:rPr>
-            </w:pPr>
-            <w:r>
-              <w:rPr>
-                <w:rFonts w:ascii="Times New Roman" w:hAnsi="Times New Roman" w:cs="Times New Roman"/>
-                <w:sz w:val="22"/>
-                <w:szCs w:val="22"/>
+            </w:pPr>
+            <w:r>
+              <w:rPr>
+                <w:rFonts w:ascii="Calibri" w:hAnsi="Calibri"/>
+                <w:sz w:val="20"/>
               </w:rPr>
               <w:t>Measurement timing</w:t>
             </w:r>
@@ -2362,17 +2319,11 @@
               <w:keepNext/>
               <w:spacing w:after="60"/>
               <w:jc w:val="right"/>
-              <w:rPr>
-                <w:rFonts w:ascii="Times New Roman" w:hAnsi="Times New Roman" w:cs="Times New Roman"/>
-                <w:sz w:val="22"/>
-                <w:szCs w:val="22"/>
-              </w:rPr>
-            </w:pPr>
-            <w:r>
-              <w:rPr>
-                <w:rFonts w:ascii="Times New Roman" w:hAnsi="Times New Roman" w:cs="Times New Roman"/>
-                <w:sz w:val="22"/>
-                <w:szCs w:val="22"/>
+            </w:pPr>
+            <w:r>
+              <w:rPr>
+                <w:rFonts w:ascii="Calibri" w:hAnsi="Calibri"/>
+                <w:sz w:val="20"/>
               </w:rPr>
               <w:t>46</w:t>
             </w:r>
@@ -2393,17 +2344,11 @@
               <w:keepNext/>
               <w:spacing w:after="60"/>
               <w:jc w:val="right"/>
-              <w:rPr>
-                <w:rFonts w:ascii="Times New Roman" w:hAnsi="Times New Roman" w:cs="Times New Roman"/>
-                <w:sz w:val="22"/>
-                <w:szCs w:val="22"/>
-              </w:rPr>
-            </w:pPr>
-            <w:r>
-              <w:rPr>
-                <w:rFonts w:ascii="Times New Roman" w:hAnsi="Times New Roman" w:cs="Times New Roman"/>
-                <w:sz w:val="22"/>
-                <w:szCs w:val="22"/>
+            </w:pPr>
+            <w:r>
+              <w:rPr>
+                <w:rFonts w:ascii="Calibri" w:hAnsi="Calibri"/>
+                <w:sz w:val="20"/>
               </w:rPr>
               <w:t>205</w:t>
             </w:r>
@@ -2424,17 +2369,36 @@
               <w:keepNext/>
               <w:spacing w:after="60"/>
               <w:jc w:val="right"/>
-              <w:rPr>
-                <w:rFonts w:ascii="Times New Roman" w:hAnsi="Times New Roman" w:cs="Times New Roman"/>
-                <w:sz w:val="22"/>
-                <w:szCs w:val="22"/>
-              </w:rPr>
-            </w:pPr>
-            <w:r>
-              <w:rPr>
-                <w:rFonts w:ascii="Times New Roman" w:hAnsi="Times New Roman" w:cs="Times New Roman"/>
-                <w:sz w:val="22"/>
-                <w:szCs w:val="22"/>
+            </w:pPr>
+            <w:r>
+              <w:rPr>
+                <w:rFonts w:ascii="Calibri" w:hAnsi="Calibri"/>
+                <w:sz w:val="20"/>
+              </w:rPr>
+              <w:t>0.50</w:t>
+            </w:r>
+          </w:p>
+        </w:tc>
+        <w:tc>
+          <w:tcPr>
+            <w:tcW w:w="0" w:type="auto"/>
+            <w:tcBorders>
+              <w:top w:val="single" w:sz="0" w:space="0" w:color="D3D3D3"/>
+              <w:left w:val="single" w:sz="0" w:space="0" w:color="D3D3D3"/>
+              <w:bottom w:val="single" w:sz="0" w:space="0" w:color="D3D3D3"/>
+              <w:right w:val="single" w:sz="0" w:space="0" w:color="D3D3D3"/>
+            </w:tcBorders>
+          </w:tcPr>
+          <w:p>
+            <w:pPr>
+              <w:keepNext/>
+              <w:spacing w:after="60"/>
+              <w:jc w:val="right"/>
+            </w:pPr>
+            <w:r>
+              <w:rPr>
+                <w:rFonts w:ascii="Calibri" w:hAnsi="Calibri"/>
+                <w:sz w:val="20"/>
               </w:rPr>
               <w:t>9.80</w:t>
             </w:r>
@@ -2455,17 +2419,11 @@
               <w:keepNext/>
               <w:spacing w:after="60"/>
               <w:jc w:val="right"/>
-              <w:rPr>
-                <w:rFonts w:ascii="Times New Roman" w:hAnsi="Times New Roman" w:cs="Times New Roman"/>
-                <w:sz w:val="22"/>
-                <w:szCs w:val="22"/>
-              </w:rPr>
-            </w:pPr>
-            <w:r>
-              <w:rPr>
-                <w:rFonts w:ascii="Times New Roman" w:hAnsi="Times New Roman" w:cs="Times New Roman"/>
-                <w:sz w:val="22"/>
-                <w:szCs w:val="22"/>
+            </w:pPr>
+            <w:r>
+              <w:rPr>
+                <w:rFonts w:ascii="Calibri" w:hAnsi="Calibri"/>
+                <w:sz w:val="20"/>
               </w:rPr>
               <w:t>15.90</w:t>
             </w:r>
@@ -2486,17 +2444,11 @@
               <w:keepNext/>
               <w:spacing w:after="60"/>
               <w:jc w:val="right"/>
-              <w:rPr>
-                <w:rFonts w:ascii="Times New Roman" w:hAnsi="Times New Roman" w:cs="Times New Roman"/>
-                <w:sz w:val="22"/>
-                <w:szCs w:val="22"/>
-              </w:rPr>
-            </w:pPr>
-            <w:r>
-              <w:rPr>
-                <w:rFonts w:ascii="Times New Roman" w:hAnsi="Times New Roman" w:cs="Times New Roman"/>
-                <w:sz w:val="22"/>
-                <w:szCs w:val="22"/>
+            </w:pPr>
+            <w:r>
+              <w:rPr>
+                <w:rFonts w:ascii="Calibri" w:hAnsi="Calibri"/>
+                <w:sz w:val="20"/>
               </w:rPr>
               <w:t>0-52</w:t>
             </w:r>
@@ -2547,17 +2499,11 @@
               <w:keepNext/>
               <w:spacing w:after="60"/>
               <w:jc w:val="right"/>
-              <w:rPr>
-                <w:rFonts w:ascii="Times New Roman" w:hAnsi="Times New Roman" w:cs="Times New Roman"/>
-                <w:sz w:val="22"/>
-                <w:szCs w:val="22"/>
-              </w:rPr>
-            </w:pPr>
-            <w:r>
-              <w:rPr>
-                <w:rFonts w:ascii="Times New Roman" w:hAnsi="Times New Roman" w:cs="Times New Roman"/>
-                <w:sz w:val="22"/>
-                <w:szCs w:val="22"/>
+            </w:pPr>
+            <w:r>
+              <w:rPr>
+                <w:rFonts w:ascii="Calibri" w:hAnsi="Calibri"/>
+                <w:sz w:val="20"/>
               </w:rPr>
               <w:t>46</w:t>
             </w:r>
@@ -2578,17 +2524,11 @@
               <w:keepNext/>
               <w:spacing w:after="60"/>
               <w:jc w:val="right"/>
-              <w:rPr>
-                <w:rFonts w:ascii="Times New Roman" w:hAnsi="Times New Roman" w:cs="Times New Roman"/>
-                <w:sz w:val="22"/>
-                <w:szCs w:val="22"/>
-              </w:rPr>
-            </w:pPr>
-            <w:r>
-              <w:rPr>
-                <w:rFonts w:ascii="Times New Roman" w:hAnsi="Times New Roman" w:cs="Times New Roman"/>
-                <w:sz w:val="22"/>
-                <w:szCs w:val="22"/>
+            </w:pPr>
+            <w:r>
+              <w:rPr>
+                <w:rFonts w:ascii="Calibri" w:hAnsi="Calibri"/>
+                <w:sz w:val="20"/>
               </w:rPr>
               <w:t>205</w:t>
             </w:r>
@@ -2609,17 +2549,36 @@
               <w:keepNext/>
               <w:spacing w:after="60"/>
               <w:jc w:val="right"/>
-              <w:rPr>
-                <w:rFonts w:ascii="Times New Roman" w:hAnsi="Times New Roman" w:cs="Times New Roman"/>
-                <w:sz w:val="22"/>
-                <w:szCs w:val="22"/>
-              </w:rPr>
-            </w:pPr>
-            <w:r>
-              <w:rPr>
-                <w:rFonts w:ascii="Times New Roman" w:hAnsi="Times New Roman" w:cs="Times New Roman"/>
-                <w:sz w:val="22"/>
-                <w:szCs w:val="22"/>
+            </w:pPr>
+            <w:r>
+              <w:rPr>
+                <w:rFonts w:ascii="Calibri" w:hAnsi="Calibri"/>
+                <w:sz w:val="20"/>
+              </w:rPr>
+              <w:t>22.00</w:t>
+            </w:r>
+          </w:p>
+        </w:tc>
+        <w:tc>
+          <w:tcPr>
+            <w:tcW w:w="0" w:type="auto"/>
+            <w:tcBorders>
+              <w:top w:val="single" w:sz="0" w:space="0" w:color="D3D3D3"/>
+              <w:left w:val="single" w:sz="0" w:space="0" w:color="D3D3D3"/>
+              <w:bottom w:val="single" w:sz="0" w:space="0" w:color="D3D3D3"/>
+              <w:right w:val="single" w:sz="0" w:space="0" w:color="D3D3D3"/>
+            </w:tcBorders>
+          </w:tcPr>
+          <w:p>
+            <w:pPr>
+              <w:keepNext/>
+              <w:spacing w:after="60"/>
+              <w:jc w:val="right"/>
+            </w:pPr>
+            <w:r>
+              <w:rPr>
+                <w:rFonts w:ascii="Calibri" w:hAnsi="Calibri"/>
+                <w:sz w:val="20"/>
               </w:rPr>
               <w:t>28.10</w:t>
             </w:r>
@@ -2640,17 +2599,11 @@
               <w:keepNext/>
               <w:spacing w:after="60"/>
               <w:jc w:val="right"/>
-              <w:rPr>
-                <w:rFonts w:ascii="Times New Roman" w:hAnsi="Times New Roman" w:cs="Times New Roman"/>
-                <w:sz w:val="22"/>
-                <w:szCs w:val="22"/>
-              </w:rPr>
-            </w:pPr>
-            <w:r>
-              <w:rPr>
-                <w:rFonts w:ascii="Times New Roman" w:hAnsi="Times New Roman" w:cs="Times New Roman"/>
-                <w:sz w:val="22"/>
-                <w:szCs w:val="22"/>
+            </w:pPr>
+            <w:r>
+              <w:rPr>
+                <w:rFonts w:ascii="Calibri" w:hAnsi="Calibri"/>
+                <w:sz w:val="20"/>
               </w:rPr>
               <w:t>26.10</w:t>
             </w:r>
@@ -2671,17 +2624,11 @@
               <w:keepNext/>
               <w:spacing w:after="60"/>
               <w:jc w:val="right"/>
-              <w:rPr>
-                <w:rFonts w:ascii="Times New Roman" w:hAnsi="Times New Roman" w:cs="Times New Roman"/>
-                <w:sz w:val="22"/>
-                <w:szCs w:val="22"/>
-              </w:rPr>
-            </w:pPr>
-            <w:r>
-              <w:rPr>
-                <w:rFonts w:ascii="Times New Roman" w:hAnsi="Times New Roman" w:cs="Times New Roman"/>
-                <w:sz w:val="22"/>
-                <w:szCs w:val="22"/>
+            </w:pPr>
+            <w:r>
+              <w:rPr>
+                <w:rFonts w:ascii="Calibri" w:hAnsi="Calibri"/>
+                <w:sz w:val="20"/>
               </w:rPr>
               <w:t>6-130</w:t>
             </w:r>
@@ -2696,7 +2643,7 @@
         <w:tc>
           <w:tcPr>
             <w:tcW w:w="0" w:type="auto"/>
-            <w:gridSpan w:val="6"/>
+            <w:gridSpan w:val="7"/>
             <w:tcBorders>
               <w:top w:val="single" w:sz="16" w:space="0" w:color="D3D3D3"/>
               <w:left w:val="single" w:sz="0" w:space="0" w:color="D3D3D3"/>
@@ -2711,17 +2658,11 @@
             <w:pPr>
               <w:keepNext/>
               <w:spacing w:after="60"/>
-              <w:rPr>
-                <w:rFonts w:ascii="Times New Roman" w:hAnsi="Times New Roman" w:cs="Times New Roman"/>
-                <w:sz w:val="22"/>
-                <w:szCs w:val="22"/>
-              </w:rPr>
-            </w:pPr>
-            <w:r>
-              <w:rPr>
-                <w:rFonts w:ascii="Times New Roman" w:hAnsi="Times New Roman" w:cs="Times New Roman"/>
-                <w:sz w:val="22"/>
-                <w:szCs w:val="22"/>
+            </w:pPr>
+            <w:r>
+              <w:rPr>
+                <w:rFonts w:ascii="Calibri" w:hAnsi="Calibri"/>
+                <w:sz w:val="20"/>
               </w:rPr>
               <w:t>Methodological features</w:t>
             </w:r>
@@ -2772,17 +2713,11 @@
               <w:keepNext/>
               <w:spacing w:after="60"/>
               <w:jc w:val="right"/>
-              <w:rPr>
-                <w:rFonts w:ascii="Times New Roman" w:hAnsi="Times New Roman" w:cs="Times New Roman"/>
-                <w:sz w:val="22"/>
-                <w:szCs w:val="22"/>
-              </w:rPr>
-            </w:pPr>
-            <w:r>
-              <w:rPr>
-                <w:rFonts w:ascii="Times New Roman" w:hAnsi="Times New Roman" w:cs="Times New Roman"/>
-                <w:sz w:val="22"/>
-                <w:szCs w:val="22"/>
+            </w:pPr>
+            <w:r>
+              <w:rPr>
+                <w:rFonts w:ascii="Calibri" w:hAnsi="Calibri"/>
+                <w:sz w:val="20"/>
               </w:rPr>
               <w:t>9</w:t>
             </w:r>
@@ -2803,17 +2738,11 @@
               <w:keepNext/>
               <w:spacing w:after="60"/>
               <w:jc w:val="right"/>
-              <w:rPr>
-                <w:rFonts w:ascii="Times New Roman" w:hAnsi="Times New Roman" w:cs="Times New Roman"/>
-                <w:sz w:val="22"/>
-                <w:szCs w:val="22"/>
-              </w:rPr>
-            </w:pPr>
-            <w:r>
-              <w:rPr>
-                <w:rFonts w:ascii="Times New Roman" w:hAnsi="Times New Roman" w:cs="Times New Roman"/>
-                <w:sz w:val="22"/>
-                <w:szCs w:val="22"/>
+            </w:pPr>
+            <w:r>
+              <w:rPr>
+                <w:rFonts w:ascii="Calibri" w:hAnsi="Calibri"/>
+                <w:sz w:val="20"/>
               </w:rPr>
               <w:t>24</w:t>
             </w:r>
@@ -2834,17 +2763,36 @@
               <w:keepNext/>
               <w:spacing w:after="60"/>
               <w:jc w:val="right"/>
-              <w:rPr>
-                <w:rFonts w:ascii="Times New Roman" w:hAnsi="Times New Roman" w:cs="Times New Roman"/>
-                <w:sz w:val="22"/>
-                <w:szCs w:val="22"/>
-              </w:rPr>
-            </w:pPr>
-            <w:r>
-              <w:rPr>
-                <w:rFonts w:ascii="Times New Roman" w:hAnsi="Times New Roman" w:cs="Times New Roman"/>
-                <w:sz w:val="22"/>
-                <w:szCs w:val="22"/>
+            </w:pPr>
+            <w:r>
+              <w:rPr>
+                <w:rFonts w:ascii="Calibri" w:hAnsi="Calibri"/>
+                <w:sz w:val="20"/>
+              </w:rPr>
+              <w:t>0.76</w:t>
+            </w:r>
+          </w:p>
+        </w:tc>
+        <w:tc>
+          <w:tcPr>
+            <w:tcW w:w="0" w:type="auto"/>
+            <w:tcBorders>
+              <w:top w:val="single" w:sz="0" w:space="0" w:color="D3D3D3"/>
+              <w:left w:val="single" w:sz="0" w:space="0" w:color="D3D3D3"/>
+              <w:bottom w:val="single" w:sz="0" w:space="0" w:color="D3D3D3"/>
+              <w:right w:val="single" w:sz="0" w:space="0" w:color="D3D3D3"/>
+            </w:tcBorders>
+          </w:tcPr>
+          <w:p>
+            <w:pPr>
+              <w:keepNext/>
+              <w:spacing w:after="60"/>
+              <w:jc w:val="right"/>
+            </w:pPr>
+            <w:r>
+              <w:rPr>
+                <w:rFonts w:ascii="Calibri" w:hAnsi="Calibri"/>
+                <w:sz w:val="20"/>
               </w:rPr>
               <w:t>0.62</w:t>
             </w:r>
@@ -2865,17 +2813,11 @@
               <w:keepNext/>
               <w:spacing w:after="60"/>
               <w:jc w:val="right"/>
-              <w:rPr>
-                <w:rFonts w:ascii="Times New Roman" w:hAnsi="Times New Roman" w:cs="Times New Roman"/>
-                <w:sz w:val="22"/>
-                <w:szCs w:val="22"/>
-              </w:rPr>
-            </w:pPr>
-            <w:r>
-              <w:rPr>
-                <w:rFonts w:ascii="Times New Roman" w:hAnsi="Times New Roman" w:cs="Times New Roman"/>
-                <w:sz w:val="22"/>
-                <w:szCs w:val="22"/>
+            </w:pPr>
+            <w:r>
+              <w:rPr>
+                <w:rFonts w:ascii="Calibri" w:hAnsi="Calibri"/>
+                <w:sz w:val="20"/>
               </w:rPr>
               <w:t>0.22</w:t>
             </w:r>
@@ -2896,19 +2838,34 @@
               <w:keepNext/>
               <w:spacing w:after="60"/>
               <w:jc w:val="right"/>
-              <w:rPr>
-                <w:rFonts w:ascii="Times New Roman" w:hAnsi="Times New Roman" w:cs="Times New Roman"/>
-                <w:sz w:val="22"/>
-                <w:szCs w:val="22"/>
-              </w:rPr>
-            </w:pPr>
-            <w:r>
-              <w:rPr>
-                <w:rFonts w:ascii="Times New Roman" w:hAnsi="Times New Roman" w:cs="Times New Roman"/>
-                <w:sz w:val="22"/>
-                <w:szCs w:val="22"/>
-              </w:rPr>
-              <w:t>0.187-0.915</w:t>
+            </w:pPr>
+            <w:r>
+              <w:rPr>
+                <w:rFonts w:ascii="Calibri" w:hAnsi="Calibri"/>
+                <w:sz w:val="20"/>
+              </w:rPr>
+              <w:t>0.1</w:t>
+            </w:r>
+            <w:r>
+              <w:rPr>
+                <w:rFonts w:ascii="Calibri" w:hAnsi="Calibri"/>
+                <w:sz w:val="20"/>
+              </w:rPr>
+              <w:t>9</w:t>
+            </w:r>
+            <w:r>
+              <w:rPr>
+                <w:rFonts w:ascii="Calibri" w:hAnsi="Calibri"/>
+                <w:sz w:val="20"/>
+              </w:rPr>
+              <w:t>-0.9</w:t>
+            </w:r>
+            <w:r>
+              <w:rPr>
+                <w:rFonts w:ascii="Calibri" w:hAnsi="Calibri"/>
+                <w:sz w:val="20"/>
+              </w:rPr>
+              <w:t>2</w:t>
             </w:r>
           </w:p>
         </w:tc>
@@ -2936,7 +2893,7 @@
   <w:abstractNum w:abstractNumId="0" w15:restartNumberingAfterBreak="0">
     <w:nsid w:val="0000A990"/>
     <w:multiLevelType w:val="multilevel"/>
-    <w:tmpl w:val="CE6C7E78"/>
+    <w:tmpl w:val="2CEE2002"/>
     <w:lvl w:ilvl="0">
       <w:numFmt w:val="bullet"/>
       <w:lvlText w:val=" "/>
@@ -3010,7 +2967,7 @@
       </w:pPr>
     </w:lvl>
   </w:abstractNum>
-  <w:num w:numId="1" w16cid:durableId="1749964134">
+  <w:num w:numId="1" w16cid:durableId="819225780">
     <w:abstractNumId w:val="0"/>
   </w:num>
 </w:numbering>

</xml_diff>